<commit_message>
correction TP3 & TP2
</commit_message>
<xml_diff>
--- a/Fiche Support-Cours2-correction.docx
+++ b/Fiche Support-Cours2-correction.docx
@@ -41,8 +41,6 @@
                 <w:b/>
               </w:rPr>
             </w:pPr>
-            <w:bookmarkStart w:id="0" w:name="_GoBack"/>
-            <w:bookmarkEnd w:id="0"/>
             <w:r>
               <w:rPr>
                 <w:b/>
@@ -137,45 +135,58 @@
               <w:rPr>
                 <w:rFonts w:asciiTheme="majorHAnsi" w:hAnsiTheme="majorHAnsi"/>
                 <w:b/>
-                <w:sz w:val="36"/>
-                <w:szCs w:val="36"/>
+                <w:sz w:val="32"/>
+                <w:szCs w:val="32"/>
               </w:rPr>
             </w:pPr>
             <w:r>
               <w:rPr>
                 <w:rFonts w:asciiTheme="majorHAnsi" w:hAnsiTheme="majorHAnsi"/>
                 <w:b/>
-                <w:sz w:val="36"/>
-                <w:szCs w:val="36"/>
-              </w:rPr>
-              <w:t>C</w:t>
+                <w:sz w:val="32"/>
+                <w:szCs w:val="32"/>
+              </w:rPr>
+              <w:t xml:space="preserve">COMPTE RENDU - </w:t>
             </w:r>
             <w:r>
               <w:rPr>
                 <w:rFonts w:asciiTheme="majorHAnsi" w:hAnsiTheme="majorHAnsi"/>
                 <w:b/>
-                <w:sz w:val="36"/>
-                <w:szCs w:val="36"/>
-              </w:rPr>
-              <w:t>OMPTE RENDU</w:t>
-            </w:r>
-            <w:r>
+                <w:sz w:val="32"/>
+                <w:szCs w:val="32"/>
+              </w:rPr>
+              <w:t>TP N°2</w:t>
+            </w:r>
+          </w:p>
+          <w:p>
+            <w:pPr>
+              <w:jc w:val="center"/>
               <w:rPr>
                 <w:rFonts w:asciiTheme="majorHAnsi" w:hAnsiTheme="majorHAnsi"/>
                 <w:b/>
-                <w:sz w:val="36"/>
-                <w:szCs w:val="36"/>
-              </w:rPr>
-              <w:t xml:space="preserve"> - </w:t>
-            </w:r>
+                <w:sz w:val="32"/>
+                <w:szCs w:val="32"/>
+              </w:rPr>
+            </w:pPr>
+            <w:proofErr w:type="spellStart"/>
             <w:r>
               <w:rPr>
                 <w:rFonts w:asciiTheme="majorHAnsi" w:hAnsiTheme="majorHAnsi"/>
                 <w:b/>
-                <w:sz w:val="36"/>
-                <w:szCs w:val="36"/>
-              </w:rPr>
-              <w:t>TP N°2</w:t>
+                <w:sz w:val="32"/>
+                <w:szCs w:val="32"/>
+              </w:rPr>
+              <w:t>Coef</w:t>
+            </w:r>
+            <w:proofErr w:type="spellEnd"/>
+            <w:r>
+              <w:rPr>
+                <w:rFonts w:asciiTheme="majorHAnsi" w:hAnsiTheme="majorHAnsi"/>
+                <w:b/>
+                <w:sz w:val="32"/>
+                <w:szCs w:val="32"/>
+              </w:rPr>
+              <w:t>. de Contre-réaction</w:t>
             </w:r>
           </w:p>
           <w:p>
@@ -184,49 +195,39 @@
               <w:rPr>
                 <w:rFonts w:asciiTheme="majorHAnsi" w:hAnsiTheme="majorHAnsi"/>
                 <w:b/>
-                <w:sz w:val="36"/>
-                <w:szCs w:val="36"/>
-              </w:rPr>
-            </w:pPr>
-            <w:proofErr w:type="spellStart"/>
+                <w:sz w:val="32"/>
+                <w:szCs w:val="32"/>
+              </w:rPr>
+            </w:pPr>
             <w:r>
               <w:rPr>
                 <w:rFonts w:asciiTheme="majorHAnsi" w:hAnsiTheme="majorHAnsi"/>
                 <w:b/>
-                <w:sz w:val="36"/>
-                <w:szCs w:val="36"/>
-              </w:rPr>
-              <w:t>Coef</w:t>
-            </w:r>
-            <w:proofErr w:type="spellEnd"/>
-            <w:r>
+                <w:sz w:val="32"/>
+                <w:szCs w:val="32"/>
+              </w:rPr>
+              <w:t>Echelle Assemblage</w:t>
+            </w:r>
+          </w:p>
+          <w:p>
+            <w:pPr>
+              <w:jc w:val="center"/>
               <w:rPr>
                 <w:rFonts w:asciiTheme="majorHAnsi" w:hAnsiTheme="majorHAnsi"/>
                 <w:b/>
-                <w:sz w:val="36"/>
-                <w:szCs w:val="36"/>
-              </w:rPr>
-              <w:t>. de Contre-réaction</w:t>
-            </w:r>
-          </w:p>
-          <w:p>
-            <w:pPr>
-              <w:jc w:val="center"/>
+                <w:sz w:val="32"/>
+                <w:szCs w:val="32"/>
+              </w:rPr>
+            </w:pPr>
+            <w:r>
               <w:rPr>
                 <w:rFonts w:asciiTheme="majorHAnsi" w:hAnsiTheme="majorHAnsi"/>
                 <w:b/>
-                <w:sz w:val="36"/>
-                <w:szCs w:val="36"/>
-              </w:rPr>
-            </w:pPr>
-            <w:r>
-              <w:rPr>
-                <w:rFonts w:asciiTheme="majorHAnsi" w:hAnsiTheme="majorHAnsi"/>
-                <w:b/>
-                <w:sz w:val="36"/>
-                <w:szCs w:val="36"/>
-              </w:rPr>
-              <w:t>Echelle Assemblage</w:t>
+                <w:sz w:val="32"/>
+                <w:szCs w:val="32"/>
+                <w:highlight w:val="red"/>
+              </w:rPr>
+              <w:t>- CORRECTION -</w:t>
             </w:r>
           </w:p>
         </w:tc>
@@ -3032,7 +3033,13 @@
                     <w:rPr>
                       <w:b/>
                     </w:rPr>
-                    <w:t>rep900.mod_p10.d</w:t>
+                    <w:t>rep900.mod_m</w:t>
+                  </w:r>
+                  <w:r>
+                    <w:rPr>
+                      <w:b/>
+                    </w:rPr>
+                    <w:t>10.d</w:t>
                   </w:r>
                 </w:p>
               </w:tc>
@@ -3072,7 +3079,13 @@
                     <w:rPr>
                       <w:b/>
                     </w:rPr>
-                    <w:t>rep900.mod_m10.d</w:t>
+                    <w:t>rep900.mod_p</w:t>
+                  </w:r>
+                  <w:r>
+                    <w:rPr>
+                      <w:b/>
+                    </w:rPr>
+                    <w:t>10.d</w:t>
                   </w:r>
                 </w:p>
               </w:tc>
@@ -3688,7 +3701,19 @@
                     <w:rPr>
                       <w:b/>
                     </w:rPr>
-                    <w:t>rep900. bore_p10.d</w:t>
+                    <w:t>rep900. bore_p1</w:t>
+                  </w:r>
+                  <w:r>
+                    <w:rPr>
+                      <w:b/>
+                    </w:rPr>
+                    <w:t>0</w:t>
+                  </w:r>
+                  <w:r>
+                    <w:rPr>
+                      <w:b/>
+                    </w:rPr>
+                    <w:t>0.d</w:t>
                   </w:r>
                 </w:p>
               </w:tc>
@@ -3728,7 +3753,13 @@
                     <w:rPr>
                       <w:b/>
                     </w:rPr>
-                    <w:t>rep900. bore_p100.d</w:t>
+                    <w:t>rep900. bore_p1</w:t>
+                  </w:r>
+                  <w:r>
+                    <w:rPr>
+                      <w:b/>
+                    </w:rPr>
+                    <w:t>0.d</w:t>
                   </w:r>
                 </w:p>
               </w:tc>
@@ -6253,7 +6284,13 @@
                     <w:rPr>
                       <w:b/>
                     </w:rPr>
-                    <w:t>spx.dop_p10.d</w:t>
+                    <w:t>spx.dop_m</w:t>
+                  </w:r>
+                  <w:r>
+                    <w:rPr>
+                      <w:b/>
+                    </w:rPr>
+                    <w:t>10.d</w:t>
                   </w:r>
                 </w:p>
               </w:tc>
@@ -6293,7 +6330,13 @@
                     <w:rPr>
                       <w:b/>
                     </w:rPr>
-                    <w:t>spx.dop_m10.d</w:t>
+                    <w:t>spx.dop_p</w:t>
+                  </w:r>
+                  <w:r>
+                    <w:rPr>
+                      <w:b/>
+                    </w:rPr>
+                    <w:t>10.d</w:t>
                   </w:r>
                 </w:p>
               </w:tc>
@@ -7783,7 +7826,13 @@
                     <w:rPr>
                       <w:b/>
                     </w:rPr>
-                    <w:t>spx.nadil_p10.d</w:t>
+                    <w:t>spx.nadil_m</w:t>
+                  </w:r>
+                  <w:r>
+                    <w:rPr>
+                      <w:b/>
+                    </w:rPr>
+                    <w:t>10.d</w:t>
                   </w:r>
                 </w:p>
               </w:tc>
@@ -7846,7 +7895,13 @@
                     <w:rPr>
                       <w:b/>
                     </w:rPr>
-                    <w:t>spx.nadil_m10.d</w:t>
+                    <w:t>spx.nadil_p</w:t>
+                  </w:r>
+                  <w:r>
+                    <w:rPr>
+                      <w:b/>
+                    </w:rPr>
+                    <w:t>10.d</w:t>
                   </w:r>
                 </w:p>
               </w:tc>
@@ -8796,7 +8851,7 @@
                       <w:rFonts w:ascii="Calibri" w:hAnsi="Calibri"/>
                       <w:color w:val="000000"/>
                     </w:rPr>
-                    <w:t>1,31076</w:t>
+                    <w:t>1,33539</w:t>
                   </w:r>
                 </w:p>
               </w:tc>
@@ -8866,7 +8921,7 @@
                       <w:rFonts w:ascii="Calibri" w:hAnsi="Calibri"/>
                       <w:color w:val="000000"/>
                     </w:rPr>
-                    <w:t>1,33539</w:t>
+                    <w:t>1,31076</w:t>
                   </w:r>
                 </w:p>
               </w:tc>
@@ -9179,6 +9234,8 @@
               </w:rPr>
               <w:t>dans un état à froid ;)</w:t>
             </w:r>
+            <w:bookmarkStart w:id="0" w:name="_GoBack"/>
+            <w:bookmarkEnd w:id="0"/>
           </w:p>
           <w:p/>
           <w:p/>
@@ -11593,7 +11650,7 @@
 </file>
 
 <file path=customXml/itemProps1.xml><?xml version="1.0" encoding="utf-8"?>
-<ds:datastoreItem xmlns:ds="http://schemas.openxmlformats.org/officeDocument/2006/customXml" ds:itemID="{DDD06DE7-1272-4EEC-B20F-9ABD1D3FB5EA}">
+<ds:datastoreItem xmlns:ds="http://schemas.openxmlformats.org/officeDocument/2006/customXml" ds:itemID="{73BC61C3-BE89-4F82-90AF-5E635885DE50}">
   <ds:schemaRefs>
     <ds:schemaRef ds:uri="http://schemas.openxmlformats.org/officeDocument/2006/bibliography"/>
   </ds:schemaRefs>

</xml_diff>